<commit_message>
relatorio e featurezinha na tree
</commit_message>
<xml_diff>
--- a/Relatorio.docx
+++ b/Relatorio.docx
@@ -343,7 +343,7 @@
           <w:rFonts w:ascii="Segoe UI" w:hAnsi="Segoe UI" w:cs="Segoe UI"/>
           <w:sz w:val="18"/>
           <w:szCs w:val="18"/>
-          <w:lang w:val="en-US"/>
+          <w:lang w:val="es-ES"/>
         </w:rPr>
       </w:pPr>
       <w:r>
@@ -351,7 +351,7 @@
           <w:rStyle w:val="normaltextrun"/>
           <w:rFonts w:ascii="Arial" w:hAnsi="Arial" w:cs="Arial"/>
           <w:color w:val="000000"/>
-          <w:lang w:val="en-US"/>
+          <w:lang w:val="es-ES"/>
         </w:rPr>
         <w:t>Ellen Shen</w:t>
       </w:r>
@@ -359,7 +359,7 @@
         <w:rPr>
           <w:rStyle w:val="eop"/>
           <w:rFonts w:ascii="Arial" w:hAnsi="Arial" w:cs="Arial"/>
-          <w:lang w:val="en-US"/>
+          <w:lang w:val="es-ES"/>
         </w:rPr>
         <w:t> </w:t>
       </w:r>
@@ -373,14 +373,14 @@
         <w:rPr>
           <w:rStyle w:val="normaltextrun"/>
           <w:rFonts w:ascii="Arial" w:hAnsi="Arial" w:cs="Arial"/>
-          <w:lang w:val="en-US"/>
+          <w:lang w:val="es-ES"/>
         </w:rPr>
       </w:pPr>
       <w:r>
         <w:rPr>
           <w:rStyle w:val="normaltextrun"/>
           <w:rFonts w:ascii="Arial" w:hAnsi="Arial" w:cs="Arial"/>
-          <w:lang w:val="en-US"/>
+          <w:lang w:val="es-ES"/>
         </w:rPr>
         <w:t>Enzo Neto</w:t>
       </w:r>
@@ -395,14 +395,14 @@
           <w:rFonts w:ascii="Segoe UI" w:hAnsi="Segoe UI" w:cs="Segoe UI"/>
           <w:sz w:val="18"/>
           <w:szCs w:val="18"/>
-          <w:lang w:val="en-US"/>
+          <w:lang w:val="es-ES"/>
         </w:rPr>
       </w:pPr>
       <w:r>
         <w:rPr>
           <w:rStyle w:val="normaltextrun"/>
           <w:rFonts w:ascii="Arial" w:hAnsi="Arial" w:cs="Arial"/>
-          <w:lang w:val="en-US"/>
+          <w:lang w:val="es-ES"/>
         </w:rPr>
         <w:t>Gabriel Huerta</w:t>
       </w:r>
@@ -2620,6 +2620,7 @@
           <w:b/>
           <w:sz w:val="22"/>
           <w:szCs w:val="22"/>
+          <w:lang w:val="en-US"/>
         </w:rPr>
       </w:pPr>
       <w:r>
@@ -2629,8 +2630,448 @@
           <w:b/>
           <w:sz w:val="22"/>
           <w:szCs w:val="22"/>
-        </w:rPr>
-        <w:t>Naive Bayes</w:t>
+          <w:lang w:val="en-US"/>
+        </w:rPr>
+        <w:t>Decision Tree</w:t>
+      </w:r>
+    </w:p>
+    <w:p>
+      <w:pPr>
+        <w:pStyle w:val="paragraph"/>
+        <w:spacing w:after="0"/>
+        <w:jc w:val="both"/>
+        <w:textAlignment w:val="baseline"/>
+        <w:rPr>
+          <w:rStyle w:val="eop"/>
+          <w:rFonts w:ascii="Arial" w:hAnsi="Arial" w:cs="Arial"/>
+          <w:sz w:val="22"/>
+          <w:szCs w:val="22"/>
+        </w:rPr>
+      </w:pPr>
+      <w:r>
+        <w:rPr>
+          <w:rStyle w:val="eop"/>
+          <w:rFonts w:ascii="Arial" w:hAnsi="Arial" w:cs="Arial"/>
+          <w:b/>
+          <w:sz w:val="22"/>
+          <w:szCs w:val="22"/>
+          <w:lang w:val="en-US"/>
+        </w:rPr>
+        <w:tab/>
+      </w:r>
+      <w:r>
+        <w:rPr>
+          <w:rStyle w:val="eop"/>
+          <w:rFonts w:ascii="Arial" w:hAnsi="Arial" w:cs="Arial"/>
+          <w:sz w:val="22"/>
+          <w:szCs w:val="22"/>
+        </w:rPr>
+        <w:t xml:space="preserve">Para </w:t>
+      </w:r>
+      <w:r>
+        <w:rPr>
+          <w:rStyle w:val="eop"/>
+          <w:rFonts w:ascii="Arial" w:hAnsi="Arial" w:cs="Arial"/>
+          <w:sz w:val="22"/>
+          <w:szCs w:val="22"/>
+        </w:rPr>
+        <w:t xml:space="preserve">implementar esta técnica foram utilizadas as bibliotecas do </w:t>
+      </w:r>
+      <w:proofErr w:type="spellStart"/>
+      <w:r>
+        <w:rPr>
+          <w:rStyle w:val="eop"/>
+          <w:rFonts w:ascii="Arial" w:hAnsi="Arial" w:cs="Arial"/>
+          <w:sz w:val="22"/>
+          <w:szCs w:val="22"/>
+        </w:rPr>
+        <w:t>python</w:t>
+      </w:r>
+      <w:proofErr w:type="spellEnd"/>
+      <w:r>
+        <w:rPr>
+          <w:rStyle w:val="eop"/>
+          <w:rFonts w:ascii="Arial" w:hAnsi="Arial" w:cs="Arial"/>
+          <w:sz w:val="22"/>
+          <w:szCs w:val="22"/>
+        </w:rPr>
+        <w:t xml:space="preserve"> pandas e </w:t>
+      </w:r>
+      <w:proofErr w:type="spellStart"/>
+      <w:r>
+        <w:rPr>
+          <w:rStyle w:val="eop"/>
+          <w:rFonts w:ascii="Arial" w:hAnsi="Arial" w:cs="Arial"/>
+          <w:sz w:val="22"/>
+          <w:szCs w:val="22"/>
+        </w:rPr>
+        <w:t>sklearn</w:t>
+      </w:r>
+      <w:proofErr w:type="spellEnd"/>
+      <w:r>
+        <w:rPr>
+          <w:rStyle w:val="eop"/>
+          <w:rFonts w:ascii="Arial" w:hAnsi="Arial" w:cs="Arial"/>
+          <w:sz w:val="22"/>
+          <w:szCs w:val="22"/>
+        </w:rPr>
+        <w:t xml:space="preserve"> (incluindo as </w:t>
+      </w:r>
+      <w:proofErr w:type="spellStart"/>
+      <w:r>
+        <w:rPr>
+          <w:rStyle w:val="eop"/>
+          <w:rFonts w:ascii="Arial" w:hAnsi="Arial" w:cs="Arial"/>
+          <w:sz w:val="22"/>
+          <w:szCs w:val="22"/>
+        </w:rPr>
+        <w:t>sub-bibliotecas</w:t>
+      </w:r>
+      <w:proofErr w:type="spellEnd"/>
+      <w:r>
+        <w:rPr>
+          <w:rStyle w:val="eop"/>
+          <w:rFonts w:ascii="Arial" w:hAnsi="Arial" w:cs="Arial"/>
+          <w:sz w:val="22"/>
+          <w:szCs w:val="22"/>
+        </w:rPr>
+        <w:t xml:space="preserve"> </w:t>
+      </w:r>
+      <w:proofErr w:type="spellStart"/>
+      <w:r>
+        <w:rPr>
+          <w:rStyle w:val="eop"/>
+          <w:rFonts w:ascii="Arial" w:hAnsi="Arial" w:cs="Arial"/>
+          <w:sz w:val="22"/>
+          <w:szCs w:val="22"/>
+        </w:rPr>
+        <w:t>preprocessing</w:t>
+      </w:r>
+      <w:proofErr w:type="spellEnd"/>
+      <w:r>
+        <w:rPr>
+          <w:rStyle w:val="eop"/>
+          <w:rFonts w:ascii="Arial" w:hAnsi="Arial" w:cs="Arial"/>
+          <w:sz w:val="22"/>
+          <w:szCs w:val="22"/>
+        </w:rPr>
+        <w:t xml:space="preserve"> e </w:t>
+      </w:r>
+      <w:proofErr w:type="spellStart"/>
+      <w:r>
+        <w:rPr>
+          <w:rStyle w:val="eop"/>
+          <w:rFonts w:ascii="Arial" w:hAnsi="Arial" w:cs="Arial"/>
+          <w:sz w:val="22"/>
+          <w:szCs w:val="22"/>
+        </w:rPr>
+        <w:t>model_selection</w:t>
+      </w:r>
+      <w:proofErr w:type="spellEnd"/>
+      <w:r>
+        <w:rPr>
+          <w:rStyle w:val="eop"/>
+          <w:rFonts w:ascii="Arial" w:hAnsi="Arial" w:cs="Arial"/>
+          <w:sz w:val="22"/>
+          <w:szCs w:val="22"/>
+        </w:rPr>
+        <w:t xml:space="preserve">). O primeiro passo para fazer a árvore foi coletar a base de dados do </w:t>
+      </w:r>
+      <w:proofErr w:type="spellStart"/>
+      <w:r>
+        <w:rPr>
+          <w:rStyle w:val="eop"/>
+          <w:rFonts w:ascii="Arial" w:hAnsi="Arial" w:cs="Arial"/>
+          <w:sz w:val="22"/>
+          <w:szCs w:val="22"/>
+        </w:rPr>
+        <w:t>spotify</w:t>
+      </w:r>
+      <w:proofErr w:type="spellEnd"/>
+      <w:r>
+        <w:rPr>
+          <w:rStyle w:val="eop"/>
+          <w:rFonts w:ascii="Arial" w:hAnsi="Arial" w:cs="Arial"/>
+          <w:sz w:val="22"/>
+          <w:szCs w:val="22"/>
+        </w:rPr>
+        <w:t xml:space="preserve">: através da conta de desenvolvedor </w:t>
+      </w:r>
+      <w:r>
+        <w:rPr>
+          <w:rStyle w:val="eop"/>
+          <w:rFonts w:ascii="Arial" w:hAnsi="Arial" w:cs="Arial"/>
+          <w:sz w:val="22"/>
+          <w:szCs w:val="22"/>
+        </w:rPr>
+        <w:t>foram obtidas</w:t>
+      </w:r>
+      <w:r>
+        <w:rPr>
+          <w:rStyle w:val="eop"/>
+          <w:rFonts w:ascii="Arial" w:hAnsi="Arial" w:cs="Arial"/>
+          <w:sz w:val="22"/>
+          <w:szCs w:val="22"/>
+        </w:rPr>
+        <w:t xml:space="preserve"> as características de áudio de 1</w:t>
+      </w:r>
+      <w:r>
+        <w:rPr>
+          <w:rStyle w:val="eop"/>
+          <w:rFonts w:ascii="Arial" w:hAnsi="Arial" w:cs="Arial"/>
+          <w:sz w:val="22"/>
+          <w:szCs w:val="22"/>
+        </w:rPr>
+        <w:t>0</w:t>
+      </w:r>
+      <w:r>
+        <w:rPr>
+          <w:rStyle w:val="eop"/>
+          <w:rFonts w:ascii="Arial" w:hAnsi="Arial" w:cs="Arial"/>
+          <w:sz w:val="22"/>
+          <w:szCs w:val="22"/>
+        </w:rPr>
+        <w:t>0 músicas pertencentes a</w:t>
+      </w:r>
+      <w:r>
+        <w:rPr>
+          <w:rStyle w:val="eop"/>
+          <w:rFonts w:ascii="Arial" w:hAnsi="Arial" w:cs="Arial"/>
+          <w:sz w:val="22"/>
+          <w:szCs w:val="22"/>
+        </w:rPr>
+        <w:t>os</w:t>
+      </w:r>
+      <w:r>
+        <w:rPr>
+          <w:rStyle w:val="eop"/>
+          <w:rFonts w:ascii="Arial" w:hAnsi="Arial" w:cs="Arial"/>
+          <w:sz w:val="22"/>
+          <w:szCs w:val="22"/>
+        </w:rPr>
+        <w:t xml:space="preserve"> top </w:t>
+      </w:r>
+      <w:proofErr w:type="spellStart"/>
+      <w:r>
+        <w:rPr>
+          <w:rStyle w:val="eop"/>
+          <w:rFonts w:ascii="Arial" w:hAnsi="Arial" w:cs="Arial"/>
+          <w:sz w:val="22"/>
+          <w:szCs w:val="22"/>
+        </w:rPr>
+        <w:t>charts</w:t>
+      </w:r>
+      <w:proofErr w:type="spellEnd"/>
+      <w:r>
+        <w:rPr>
+          <w:rStyle w:val="eop"/>
+          <w:rFonts w:ascii="Arial" w:hAnsi="Arial" w:cs="Arial"/>
+          <w:sz w:val="22"/>
+          <w:szCs w:val="22"/>
+        </w:rPr>
+        <w:t xml:space="preserve"> d</w:t>
+      </w:r>
+      <w:r>
+        <w:rPr>
+          <w:rStyle w:val="eop"/>
+          <w:rFonts w:ascii="Arial" w:hAnsi="Arial" w:cs="Arial"/>
+          <w:sz w:val="22"/>
+          <w:szCs w:val="22"/>
+        </w:rPr>
+        <w:t xml:space="preserve">e 2018 e 50 outras do “top </w:t>
+      </w:r>
+      <w:proofErr w:type="spellStart"/>
+      <w:r>
+        <w:rPr>
+          <w:rStyle w:val="eop"/>
+          <w:rFonts w:ascii="Arial" w:hAnsi="Arial" w:cs="Arial"/>
+          <w:sz w:val="22"/>
+          <w:szCs w:val="22"/>
+        </w:rPr>
+        <w:t>songs</w:t>
+      </w:r>
+      <w:proofErr w:type="spellEnd"/>
+      <w:r>
+        <w:rPr>
+          <w:rStyle w:val="eop"/>
+          <w:rFonts w:ascii="Arial" w:hAnsi="Arial" w:cs="Arial"/>
+          <w:sz w:val="22"/>
+          <w:szCs w:val="22"/>
+        </w:rPr>
+        <w:t>” de outubro de 2019 do próprio aplicativo</w:t>
+      </w:r>
+      <w:r>
+        <w:rPr>
+          <w:rStyle w:val="eop"/>
+          <w:rFonts w:ascii="Arial" w:hAnsi="Arial" w:cs="Arial"/>
+          <w:sz w:val="22"/>
+          <w:szCs w:val="22"/>
+        </w:rPr>
+        <w:t xml:space="preserve">. É importante apontar que, por motivos práticos, o </w:t>
+      </w:r>
+      <w:proofErr w:type="spellStart"/>
+      <w:r>
+        <w:rPr>
+          <w:rStyle w:val="eop"/>
+          <w:rFonts w:ascii="Arial" w:hAnsi="Arial" w:cs="Arial"/>
+          <w:sz w:val="22"/>
+          <w:szCs w:val="22"/>
+        </w:rPr>
+        <w:t>csv</w:t>
+      </w:r>
+      <w:proofErr w:type="spellEnd"/>
+      <w:r>
+        <w:rPr>
+          <w:rStyle w:val="eop"/>
+          <w:rFonts w:ascii="Arial" w:hAnsi="Arial" w:cs="Arial"/>
+          <w:sz w:val="22"/>
+          <w:szCs w:val="22"/>
+        </w:rPr>
+        <w:t xml:space="preserve"> foi manipulado manualmente para retirar algumas </w:t>
+      </w:r>
+      <w:r>
+        <w:rPr>
+          <w:rStyle w:val="eop"/>
+          <w:rFonts w:ascii="Arial" w:hAnsi="Arial" w:cs="Arial"/>
+          <w:sz w:val="22"/>
+          <w:szCs w:val="22"/>
+        </w:rPr>
+        <w:t>variáveis que se julgaram pouco significativas e juntar as duas bases de dados.</w:t>
+      </w:r>
+    </w:p>
+    <w:p>
+      <w:pPr>
+        <w:pStyle w:val="paragraph"/>
+        <w:spacing w:after="0"/>
+        <w:jc w:val="both"/>
+        <w:textAlignment w:val="baseline"/>
+        <w:rPr>
+          <w:rStyle w:val="eop"/>
+          <w:rFonts w:ascii="Arial" w:hAnsi="Arial" w:cs="Arial"/>
+          <w:sz w:val="22"/>
+          <w:szCs w:val="22"/>
+        </w:rPr>
+      </w:pPr>
+      <w:r>
+        <w:rPr>
+          <w:rStyle w:val="eop"/>
+          <w:rFonts w:ascii="Arial" w:hAnsi="Arial" w:cs="Arial"/>
+          <w:sz w:val="22"/>
+          <w:szCs w:val="22"/>
+        </w:rPr>
+        <w:tab/>
+        <w:t>A seguir, para poder existir uma variável de input, as 150 músicas foram classificadas em três categorias cada uma representando a preferência de um membro do grupo: músicas de que Enzo gostava recebiam 0; Ellen, 1 e Gabriel, 2.</w:t>
+      </w:r>
+    </w:p>
+    <w:p>
+      <w:pPr>
+        <w:pStyle w:val="paragraph"/>
+        <w:spacing w:after="0"/>
+        <w:jc w:val="both"/>
+        <w:textAlignment w:val="baseline"/>
+        <w:rPr>
+          <w:rStyle w:val="eop"/>
+          <w:rFonts w:ascii="Arial" w:hAnsi="Arial" w:cs="Arial"/>
+          <w:sz w:val="22"/>
+          <w:szCs w:val="22"/>
+        </w:rPr>
+      </w:pPr>
+      <w:r>
+        <w:rPr>
+          <w:rStyle w:val="eop"/>
+          <w:rFonts w:ascii="Arial" w:hAnsi="Arial" w:cs="Arial"/>
+          <w:sz w:val="22"/>
+          <w:szCs w:val="22"/>
+        </w:rPr>
+        <w:tab/>
+        <w:t>O programa consistiria, então, em um ‘split’ de treino e teste com um ‘</w:t>
+      </w:r>
+      <w:proofErr w:type="spellStart"/>
+      <w:r>
+        <w:rPr>
+          <w:rStyle w:val="eop"/>
+          <w:rFonts w:ascii="Arial" w:hAnsi="Arial" w:cs="Arial"/>
+          <w:sz w:val="22"/>
+          <w:szCs w:val="22"/>
+        </w:rPr>
+        <w:t>test</w:t>
+      </w:r>
+      <w:proofErr w:type="spellEnd"/>
+      <w:r>
+        <w:rPr>
+          <w:rStyle w:val="eop"/>
+          <w:rFonts w:ascii="Arial" w:hAnsi="Arial" w:cs="Arial"/>
+          <w:sz w:val="22"/>
+          <w:szCs w:val="22"/>
+        </w:rPr>
+        <w:t xml:space="preserve"> </w:t>
+      </w:r>
+      <w:proofErr w:type="spellStart"/>
+      <w:r>
+        <w:rPr>
+          <w:rStyle w:val="eop"/>
+          <w:rFonts w:ascii="Arial" w:hAnsi="Arial" w:cs="Arial"/>
+          <w:sz w:val="22"/>
+          <w:szCs w:val="22"/>
+        </w:rPr>
+        <w:t>size</w:t>
+      </w:r>
+      <w:proofErr w:type="spellEnd"/>
+      <w:r>
+        <w:rPr>
+          <w:rStyle w:val="eop"/>
+          <w:rFonts w:ascii="Arial" w:hAnsi="Arial" w:cs="Arial"/>
+          <w:sz w:val="22"/>
+          <w:szCs w:val="22"/>
+        </w:rPr>
+        <w:t>’ pequeno para conseguir mais casos para treino; e, em seguida o código principal do classificador da árvore e seu ‘</w:t>
+      </w:r>
+      <w:proofErr w:type="spellStart"/>
+      <w:r>
+        <w:rPr>
+          <w:rStyle w:val="eop"/>
+          <w:rFonts w:ascii="Arial" w:hAnsi="Arial" w:cs="Arial"/>
+          <w:sz w:val="22"/>
+          <w:szCs w:val="22"/>
+        </w:rPr>
+        <w:t>fit</w:t>
+      </w:r>
+      <w:proofErr w:type="spellEnd"/>
+      <w:r>
+        <w:rPr>
+          <w:rStyle w:val="eop"/>
+          <w:rFonts w:ascii="Arial" w:hAnsi="Arial" w:cs="Arial"/>
+          <w:sz w:val="22"/>
+          <w:szCs w:val="22"/>
+        </w:rPr>
+        <w:t xml:space="preserve">’. </w:t>
+      </w:r>
+      <w:r>
+        <w:rPr>
+          <w:rStyle w:val="eop"/>
+          <w:rFonts w:ascii="Arial" w:hAnsi="Arial" w:cs="Arial"/>
+          <w:sz w:val="22"/>
+          <w:szCs w:val="22"/>
+        </w:rPr>
+        <w:t>No entanto, a</w:t>
+      </w:r>
+      <w:r>
+        <w:rPr>
+          <w:rStyle w:val="eop"/>
+          <w:rFonts w:ascii="Arial" w:hAnsi="Arial" w:cs="Arial"/>
+          <w:sz w:val="22"/>
+          <w:szCs w:val="22"/>
+        </w:rPr>
+        <w:t xml:space="preserve">o checar o score </w:t>
+      </w:r>
+      <w:r>
+        <w:rPr>
+          <w:rStyle w:val="eop"/>
+          <w:rFonts w:ascii="Arial" w:hAnsi="Arial" w:cs="Arial"/>
+          <w:sz w:val="22"/>
+          <w:szCs w:val="22"/>
+        </w:rPr>
+        <w:t xml:space="preserve">do teste, obteve-se um valor baixo; próximo de 30%. </w:t>
       </w:r>
     </w:p>
     <w:p>
@@ -2654,124 +3095,27 @@
           <w:sz w:val="22"/>
           <w:szCs w:val="22"/>
         </w:rPr>
-        <w:t xml:space="preserve">Para a técnica de </w:t>
-      </w:r>
-      <w:r>
-        <w:rPr>
-          <w:rStyle w:val="eop"/>
-          <w:rFonts w:ascii="Arial" w:hAnsi="Arial" w:cs="Arial"/>
-          <w:sz w:val="22"/>
-          <w:szCs w:val="22"/>
-        </w:rPr>
-        <w:t>naive bayes</w:t>
-      </w:r>
-      <w:r>
-        <w:rPr>
-          <w:rStyle w:val="eop"/>
-          <w:rFonts w:ascii="Arial" w:hAnsi="Arial" w:cs="Arial"/>
-          <w:sz w:val="22"/>
-          <w:szCs w:val="22"/>
-        </w:rPr>
-        <w:t xml:space="preserve"> inicialmente foram importadas as seguintes bibliotecas: </w:t>
-      </w:r>
-      <w:r>
-        <w:rPr>
-          <w:rStyle w:val="eop"/>
-          <w:rFonts w:ascii="Arial" w:hAnsi="Arial" w:cs="Arial"/>
-          <w:sz w:val="22"/>
-          <w:szCs w:val="22"/>
-        </w:rPr>
-        <w:t>matplotlib.pyplot</w:t>
-      </w:r>
-      <w:r>
-        <w:rPr>
-          <w:rStyle w:val="eop"/>
-          <w:rFonts w:ascii="Arial" w:hAnsi="Arial" w:cs="Arial"/>
-          <w:sz w:val="22"/>
-          <w:szCs w:val="22"/>
-        </w:rPr>
-        <w:t xml:space="preserve">, </w:t>
-      </w:r>
-      <w:r>
-        <w:rPr>
-          <w:rStyle w:val="eop"/>
-          <w:rFonts w:ascii="Arial" w:hAnsi="Arial" w:cs="Arial"/>
-          <w:sz w:val="22"/>
-          <w:szCs w:val="22"/>
-        </w:rPr>
-        <w:t>pandas</w:t>
-      </w:r>
-      <w:r>
-        <w:rPr>
-          <w:rStyle w:val="eop"/>
-          <w:rFonts w:ascii="Arial" w:hAnsi="Arial" w:cs="Arial"/>
-          <w:sz w:val="22"/>
-          <w:szCs w:val="22"/>
-        </w:rPr>
-        <w:t xml:space="preserve">, </w:t>
-      </w:r>
-      <w:r>
-        <w:rPr>
-          <w:rStyle w:val="eop"/>
-          <w:rFonts w:ascii="Arial" w:hAnsi="Arial" w:cs="Arial"/>
-          <w:sz w:val="22"/>
-          <w:szCs w:val="22"/>
-        </w:rPr>
-        <w:t>numpy</w:t>
-      </w:r>
-      <w:r>
-        <w:rPr>
-          <w:rStyle w:val="eop"/>
-          <w:rFonts w:ascii="Arial" w:hAnsi="Arial" w:cs="Arial"/>
-          <w:sz w:val="22"/>
-          <w:szCs w:val="22"/>
-        </w:rPr>
-        <w:t xml:space="preserve"> e </w:t>
-      </w:r>
-      <w:r>
-        <w:rPr>
-          <w:rStyle w:val="eop"/>
-          <w:rFonts w:ascii="Arial" w:hAnsi="Arial" w:cs="Arial"/>
-          <w:sz w:val="22"/>
-          <w:szCs w:val="22"/>
-        </w:rPr>
-        <w:t>sklearn</w:t>
-      </w:r>
-      <w:r>
-        <w:rPr>
-          <w:rStyle w:val="eop"/>
-          <w:rFonts w:ascii="Arial" w:hAnsi="Arial" w:cs="Arial"/>
-          <w:sz w:val="22"/>
-          <w:szCs w:val="22"/>
-        </w:rPr>
-        <w:t>. Logo após foram importadas a</w:t>
-      </w:r>
-      <w:r>
-        <w:rPr>
-          <w:rStyle w:val="eop"/>
-          <w:rFonts w:ascii="Arial" w:hAnsi="Arial" w:cs="Arial"/>
-          <w:sz w:val="22"/>
-          <w:szCs w:val="22"/>
-        </w:rPr>
-        <w:t xml:space="preserve"> </w:t>
-      </w:r>
-      <w:r>
-        <w:rPr>
-          <w:rStyle w:val="eop"/>
-          <w:rFonts w:ascii="Arial" w:hAnsi="Arial" w:cs="Arial"/>
-          <w:sz w:val="22"/>
-          <w:szCs w:val="22"/>
-        </w:rPr>
-        <w:t>base de dados e dividida</w:t>
-      </w:r>
-      <w:r>
-        <w:rPr>
-          <w:rStyle w:val="eop"/>
-          <w:rFonts w:ascii="Arial" w:hAnsi="Arial" w:cs="Arial"/>
-          <w:sz w:val="22"/>
-          <w:szCs w:val="22"/>
-        </w:rPr>
-        <w:t xml:space="preserve"> entre as variaveis x e y, que servirao como parametros mais tarde. A variavel x e um loc das tres colunas de dados que iremos usar, já a variavel y e a coluna de saida com as classificacoes anteriormente feitas pelo metodo de clusterizacao.</w:t>
+        <w:t>Por acaso, ocorreu um erro no código e ao tentar consertá-lo foi retirada a variável “</w:t>
+      </w:r>
+      <w:proofErr w:type="spellStart"/>
+      <w:r>
+        <w:rPr>
+          <w:rStyle w:val="eop"/>
+          <w:rFonts w:ascii="Arial" w:hAnsi="Arial" w:cs="Arial"/>
+          <w:sz w:val="22"/>
+          <w:szCs w:val="22"/>
+        </w:rPr>
+        <w:t>instrumentalness</w:t>
+      </w:r>
+      <w:proofErr w:type="spellEnd"/>
+      <w:r>
+        <w:rPr>
+          <w:rStyle w:val="eop"/>
+          <w:rFonts w:ascii="Arial" w:hAnsi="Arial" w:cs="Arial"/>
+          <w:sz w:val="22"/>
+          <w:szCs w:val="22"/>
+        </w:rPr>
+        <w:t>”, que mede o quão instrumental é a música. Sem essa variável o teste chegou a obter um acerto de 53%.</w:t>
       </w:r>
     </w:p>
     <w:p>
@@ -2795,124 +3139,7 @@
           <w:sz w:val="22"/>
           <w:szCs w:val="22"/>
         </w:rPr>
-        <w:t>En</w:t>
-      </w:r>
-      <w:r>
-        <w:rPr>
-          <w:rStyle w:val="eop"/>
-          <w:rFonts w:ascii="Arial" w:hAnsi="Arial" w:cs="Arial"/>
-          <w:sz w:val="22"/>
-          <w:szCs w:val="22"/>
-        </w:rPr>
-        <w:t>t</w:t>
-      </w:r>
-      <w:r>
-        <w:rPr>
-          <w:rStyle w:val="eop"/>
-          <w:rFonts w:ascii="Arial" w:hAnsi="Arial" w:cs="Arial"/>
-          <w:sz w:val="22"/>
-          <w:szCs w:val="22"/>
-        </w:rPr>
-        <w:t xml:space="preserve">re </w:t>
-      </w:r>
-      <w:r>
-        <w:rPr>
-          <w:rStyle w:val="eop"/>
-          <w:rFonts w:ascii="Arial" w:hAnsi="Arial" w:cs="Arial"/>
-          <w:sz w:val="22"/>
-          <w:szCs w:val="22"/>
-        </w:rPr>
-        <w:t>a</w:t>
-      </w:r>
-      <w:r>
-        <w:rPr>
-          <w:rStyle w:val="eop"/>
-          <w:rFonts w:ascii="Arial" w:hAnsi="Arial" w:cs="Arial"/>
-          <w:sz w:val="22"/>
-          <w:szCs w:val="22"/>
-        </w:rPr>
-        <w:t>s duas variaveis dividimos a parte</w:t>
-      </w:r>
-      <w:r>
-        <w:rPr>
-          <w:rStyle w:val="eop"/>
-          <w:rFonts w:ascii="Arial" w:hAnsi="Arial" w:cs="Arial"/>
-          <w:sz w:val="22"/>
-          <w:szCs w:val="22"/>
-        </w:rPr>
-        <w:t xml:space="preserve"> que seria utilizada para o treinamento – chamada de </w:t>
-      </w:r>
-      <w:r>
-        <w:rPr>
-          <w:rStyle w:val="eop"/>
-          <w:rFonts w:ascii="Arial" w:hAnsi="Arial" w:cs="Arial"/>
-          <w:sz w:val="22"/>
-          <w:szCs w:val="22"/>
-        </w:rPr>
-        <w:t>x</w:t>
-      </w:r>
-      <w:r>
-        <w:rPr>
-          <w:rStyle w:val="eop"/>
-          <w:rFonts w:ascii="Arial" w:hAnsi="Arial" w:cs="Arial"/>
-          <w:sz w:val="22"/>
-          <w:szCs w:val="22"/>
-        </w:rPr>
-        <w:t>_treinamento</w:t>
-      </w:r>
-      <w:r>
-        <w:rPr>
-          <w:rStyle w:val="eop"/>
-          <w:rFonts w:ascii="Arial" w:hAnsi="Arial" w:cs="Arial"/>
-          <w:sz w:val="22"/>
-          <w:szCs w:val="22"/>
-        </w:rPr>
-        <w:t xml:space="preserve"> – e a </w:t>
-      </w:r>
-      <w:r>
-        <w:rPr>
-          <w:rStyle w:val="eop"/>
-          <w:rFonts w:ascii="Arial" w:hAnsi="Arial" w:cs="Arial"/>
-          <w:sz w:val="22"/>
-          <w:szCs w:val="22"/>
-        </w:rPr>
-        <w:t xml:space="preserve">parte </w:t>
-      </w:r>
-      <w:r>
-        <w:rPr>
-          <w:rStyle w:val="eop"/>
-          <w:rFonts w:ascii="Arial" w:hAnsi="Arial" w:cs="Arial"/>
-          <w:sz w:val="22"/>
-          <w:szCs w:val="22"/>
-        </w:rPr>
-        <w:t xml:space="preserve">que seria utilizada para o teste do código criado – chamada de </w:t>
-      </w:r>
-      <w:r>
-        <w:rPr>
-          <w:rStyle w:val="eop"/>
-          <w:rFonts w:ascii="Arial" w:hAnsi="Arial" w:cs="Arial"/>
-          <w:sz w:val="22"/>
-          <w:szCs w:val="22"/>
-        </w:rPr>
-        <w:t>x</w:t>
-      </w:r>
-      <w:r>
-        <w:rPr>
-          <w:rStyle w:val="eop"/>
-          <w:rFonts w:ascii="Arial" w:hAnsi="Arial" w:cs="Arial"/>
-          <w:sz w:val="22"/>
-          <w:szCs w:val="22"/>
-        </w:rPr>
-        <w:t>_teste</w:t>
-      </w:r>
-      <w:r>
-        <w:rPr>
-          <w:rStyle w:val="eop"/>
-          <w:rFonts w:ascii="Arial" w:hAnsi="Arial" w:cs="Arial"/>
-          <w:sz w:val="22"/>
-          <w:szCs w:val="22"/>
-        </w:rPr>
-        <w:t xml:space="preserve"> e o mesmo foi feito para a variavel y.</w:t>
+        <w:t>Foi possível concluir que a variável estava afetando significativamente a performance do classificador e pôde-se entender a importância de escolher bem as variáveis utilizadas.</w:t>
       </w:r>
     </w:p>
     <w:p>
@@ -2936,7 +3163,148 @@
           <w:sz w:val="22"/>
           <w:szCs w:val="22"/>
         </w:rPr>
-        <w:t>Utilizando o comando MultinomialNB passamos os parametros x e y para fazer um fit, logo apos isso fizemos um predict utilizando a parte teste, tendo assim uma classificacao feita pelo codigo.</w:t>
+        <w:t>Adicionalmente, como um teste extra, foram pegas</w:t>
+      </w:r>
+      <w:r>
+        <w:rPr>
+          <w:rStyle w:val="eop"/>
+          <w:rFonts w:ascii="Arial" w:hAnsi="Arial" w:cs="Arial"/>
+          <w:sz w:val="22"/>
+          <w:szCs w:val="22"/>
+        </w:rPr>
+        <w:t xml:space="preserve"> três </w:t>
+      </w:r>
+      <w:r>
+        <w:rPr>
+          <w:rStyle w:val="eop"/>
+          <w:rFonts w:ascii="Arial" w:hAnsi="Arial" w:cs="Arial"/>
+          <w:sz w:val="22"/>
+          <w:szCs w:val="22"/>
+        </w:rPr>
+        <w:t>música</w:t>
+      </w:r>
+      <w:r>
+        <w:rPr>
+          <w:rStyle w:val="eop"/>
+          <w:rFonts w:ascii="Arial" w:hAnsi="Arial" w:cs="Arial"/>
+          <w:sz w:val="22"/>
+          <w:szCs w:val="22"/>
+        </w:rPr>
+        <w:t>s; diretamente das</w:t>
+      </w:r>
+      <w:r>
+        <w:rPr>
+          <w:rStyle w:val="eop"/>
+          <w:rFonts w:ascii="Arial" w:hAnsi="Arial" w:cs="Arial"/>
+          <w:sz w:val="22"/>
+          <w:szCs w:val="22"/>
+        </w:rPr>
+        <w:t xml:space="preserve"> playlist</w:t>
+      </w:r>
+      <w:r>
+        <w:rPr>
+          <w:rStyle w:val="eop"/>
+          <w:rFonts w:ascii="Arial" w:hAnsi="Arial" w:cs="Arial"/>
+          <w:sz w:val="22"/>
+          <w:szCs w:val="22"/>
+        </w:rPr>
+        <w:t>s</w:t>
+      </w:r>
+      <w:r>
+        <w:rPr>
+          <w:rStyle w:val="eop"/>
+          <w:rFonts w:ascii="Arial" w:hAnsi="Arial" w:cs="Arial"/>
+          <w:sz w:val="22"/>
+          <w:szCs w:val="22"/>
+        </w:rPr>
+        <w:t xml:space="preserve"> d</w:t>
+      </w:r>
+      <w:r>
+        <w:rPr>
+          <w:rStyle w:val="eop"/>
+          <w:rFonts w:ascii="Arial" w:hAnsi="Arial" w:cs="Arial"/>
+          <w:sz w:val="22"/>
+          <w:szCs w:val="22"/>
+        </w:rPr>
+        <w:t>e cada um dos</w:t>
+      </w:r>
+      <w:r>
+        <w:rPr>
+          <w:rStyle w:val="eop"/>
+          <w:rFonts w:ascii="Arial" w:hAnsi="Arial" w:cs="Arial"/>
+          <w:sz w:val="22"/>
+          <w:szCs w:val="22"/>
+        </w:rPr>
+        <w:t xml:space="preserve"> </w:t>
+      </w:r>
+      <w:r>
+        <w:rPr>
+          <w:rStyle w:val="eop"/>
+          <w:rFonts w:ascii="Arial" w:hAnsi="Arial" w:cs="Arial"/>
+          <w:sz w:val="22"/>
+          <w:szCs w:val="22"/>
+        </w:rPr>
+        <w:t>três membros da classificação, e suas características foram testadas com a função ‘</w:t>
+      </w:r>
+      <w:proofErr w:type="spellStart"/>
+      <w:r>
+        <w:rPr>
+          <w:rStyle w:val="eop"/>
+          <w:rFonts w:ascii="Arial" w:hAnsi="Arial" w:cs="Arial"/>
+          <w:sz w:val="22"/>
+          <w:szCs w:val="22"/>
+        </w:rPr>
+        <w:t>predict</w:t>
+      </w:r>
+      <w:proofErr w:type="spellEnd"/>
+      <w:r>
+        <w:rPr>
+          <w:rStyle w:val="eop"/>
+          <w:rFonts w:ascii="Arial" w:hAnsi="Arial" w:cs="Arial"/>
+          <w:sz w:val="22"/>
+          <w:szCs w:val="22"/>
+        </w:rPr>
+        <w:t xml:space="preserve">’ da </w:t>
+      </w:r>
+      <w:proofErr w:type="spellStart"/>
+      <w:r>
+        <w:rPr>
+          <w:rStyle w:val="eop"/>
+          <w:rFonts w:ascii="Arial" w:hAnsi="Arial" w:cs="Arial"/>
+          <w:sz w:val="22"/>
+          <w:szCs w:val="22"/>
+        </w:rPr>
+        <w:t>decision</w:t>
+      </w:r>
+      <w:proofErr w:type="spellEnd"/>
+      <w:r>
+        <w:rPr>
+          <w:rStyle w:val="eop"/>
+          <w:rFonts w:ascii="Arial" w:hAnsi="Arial" w:cs="Arial"/>
+          <w:sz w:val="22"/>
+          <w:szCs w:val="22"/>
+        </w:rPr>
+        <w:t xml:space="preserve"> </w:t>
+      </w:r>
+      <w:proofErr w:type="spellStart"/>
+      <w:r>
+        <w:rPr>
+          <w:rStyle w:val="eop"/>
+          <w:rFonts w:ascii="Arial" w:hAnsi="Arial" w:cs="Arial"/>
+          <w:sz w:val="22"/>
+          <w:szCs w:val="22"/>
+        </w:rPr>
+        <w:t>tree</w:t>
+      </w:r>
+      <w:proofErr w:type="spellEnd"/>
+      <w:r>
+        <w:rPr>
+          <w:rStyle w:val="eop"/>
+          <w:rFonts w:ascii="Arial" w:hAnsi="Arial" w:cs="Arial"/>
+          <w:sz w:val="22"/>
+          <w:szCs w:val="22"/>
+        </w:rPr>
+        <w:t xml:space="preserve"> e, para a surpresa e alegria do grupo todas as três músicas foram classificadas corretamente como sendo de seus respectivos “donos”. </w:t>
       </w:r>
     </w:p>
     <w:p>
@@ -2951,79 +3319,84 @@
           <w:rFonts w:ascii="Arial" w:hAnsi="Arial" w:cs="Arial"/>
           <w:sz w:val="22"/>
           <w:szCs w:val="22"/>
-        </w:rPr>
-      </w:pPr>
-      <w:r>
-        <w:rPr>
-          <w:rStyle w:val="eop"/>
-          <w:rFonts w:ascii="Arial" w:hAnsi="Arial" w:cs="Arial"/>
-          <w:sz w:val="22"/>
-          <w:szCs w:val="22"/>
-        </w:rPr>
-        <w:t xml:space="preserve">Para entender melhor </w:t>
-      </w:r>
-      <w:r>
-        <w:rPr>
-          <w:rStyle w:val="eop"/>
-          <w:rFonts w:ascii="Arial" w:hAnsi="Arial" w:cs="Arial"/>
-          <w:sz w:val="22"/>
-          <w:szCs w:val="22"/>
-        </w:rPr>
-        <w:t xml:space="preserve">como a </w:t>
-      </w:r>
-      <w:r>
-        <w:rPr>
-          <w:rStyle w:val="eop"/>
-          <w:rFonts w:ascii="Arial" w:hAnsi="Arial" w:cs="Arial"/>
-          <w:sz w:val="22"/>
-          <w:szCs w:val="22"/>
-        </w:rPr>
-        <w:t xml:space="preserve"> classificacao</w:t>
-      </w:r>
-      <w:r>
-        <w:rPr>
-          <w:rStyle w:val="eop"/>
-          <w:rFonts w:ascii="Arial" w:hAnsi="Arial" w:cs="Arial"/>
-          <w:sz w:val="22"/>
-          <w:szCs w:val="22"/>
-        </w:rPr>
-        <w:t xml:space="preserve"> foi feita,</w:t>
-      </w:r>
-      <w:r>
-        <w:rPr>
-          <w:rStyle w:val="eop"/>
-          <w:rFonts w:ascii="Arial" w:hAnsi="Arial" w:cs="Arial"/>
-          <w:sz w:val="22"/>
-          <w:szCs w:val="22"/>
-        </w:rPr>
-        <w:t xml:space="preserve"> fizemos um value counts da coluna saida da base de treinamento</w:t>
-      </w:r>
-      <w:r>
-        <w:rPr>
-          <w:rStyle w:val="eop"/>
-          <w:rFonts w:ascii="Arial" w:hAnsi="Arial" w:cs="Arial"/>
-          <w:sz w:val="22"/>
-          <w:szCs w:val="22"/>
-        </w:rPr>
-        <w:t xml:space="preserve">, para verificar a proporcao de cada grupo, assim </w:t>
-      </w:r>
-      <w:r>
-        <w:rPr>
-          <w:rStyle w:val="eop"/>
-          <w:rFonts w:ascii="Arial" w:hAnsi="Arial" w:cs="Arial"/>
-          <w:sz w:val="22"/>
-          <w:szCs w:val="22"/>
-        </w:rPr>
-        <w:t xml:space="preserve">percebemos que </w:t>
-      </w:r>
-      <w:r>
-        <w:rPr>
-          <w:rStyle w:val="eop"/>
-          <w:rFonts w:ascii="Arial" w:hAnsi="Arial" w:cs="Arial"/>
-          <w:sz w:val="22"/>
-          <w:szCs w:val="22"/>
-        </w:rPr>
-        <w:t>os grupos com a maior contagem eram mais suscetiveis a serem classificados na base de testes</w:t>
+          <w:u w:val="single"/>
+        </w:rPr>
+      </w:pPr>
+      <w:r>
+        <w:rPr>
+          <w:rStyle w:val="eop"/>
+          <w:rFonts w:ascii="Arial" w:hAnsi="Arial" w:cs="Arial"/>
+          <w:sz w:val="22"/>
+          <w:szCs w:val="22"/>
+        </w:rPr>
+        <w:t xml:space="preserve">Em conclusão, a técnica da </w:t>
+      </w:r>
+      <w:proofErr w:type="spellStart"/>
+      <w:r>
+        <w:rPr>
+          <w:rStyle w:val="eop"/>
+          <w:rFonts w:ascii="Arial" w:hAnsi="Arial" w:cs="Arial"/>
+          <w:sz w:val="22"/>
+          <w:szCs w:val="22"/>
+        </w:rPr>
+        <w:t>Decision</w:t>
+      </w:r>
+      <w:proofErr w:type="spellEnd"/>
+      <w:r>
+        <w:rPr>
+          <w:rStyle w:val="eop"/>
+          <w:rFonts w:ascii="Arial" w:hAnsi="Arial" w:cs="Arial"/>
+          <w:sz w:val="22"/>
+          <w:szCs w:val="22"/>
+        </w:rPr>
+        <w:t xml:space="preserve"> </w:t>
+      </w:r>
+      <w:proofErr w:type="spellStart"/>
+      <w:r>
+        <w:rPr>
+          <w:rStyle w:val="eop"/>
+          <w:rFonts w:ascii="Arial" w:hAnsi="Arial" w:cs="Arial"/>
+          <w:sz w:val="22"/>
+          <w:szCs w:val="22"/>
+        </w:rPr>
+        <w:t>Tree</w:t>
+      </w:r>
+      <w:proofErr w:type="spellEnd"/>
+      <w:r>
+        <w:rPr>
+          <w:rStyle w:val="eop"/>
+          <w:rFonts w:ascii="Arial" w:hAnsi="Arial" w:cs="Arial"/>
+          <w:sz w:val="22"/>
+          <w:szCs w:val="22"/>
+        </w:rPr>
+        <w:t xml:space="preserve"> apresentou resultados decentes, mostrando-se</w:t>
+      </w:r>
+      <w:r>
+        <w:rPr>
+          <w:rStyle w:val="eop"/>
+          <w:rFonts w:ascii="Arial" w:hAnsi="Arial" w:cs="Arial"/>
+          <w:sz w:val="22"/>
+          <w:szCs w:val="22"/>
+        </w:rPr>
+        <w:t xml:space="preserve"> viável. Ainda mais se, em futuras iterações fossem estudadas as diferentes variáveis </w:t>
+      </w:r>
+      <w:r>
+        <w:rPr>
+          <w:rStyle w:val="eop"/>
+          <w:rFonts w:ascii="Arial" w:hAnsi="Arial" w:cs="Arial"/>
+          <w:sz w:val="22"/>
+          <w:szCs w:val="22"/>
+        </w:rPr>
+        <w:t xml:space="preserve">e suas influências </w:t>
+      </w:r>
+      <w:r>
+        <w:rPr>
+          <w:rStyle w:val="eop"/>
+          <w:rFonts w:ascii="Arial" w:hAnsi="Arial" w:cs="Arial"/>
+          <w:sz w:val="22"/>
+          <w:szCs w:val="22"/>
+        </w:rPr>
+        <w:t>mais minuciosamente</w:t>
       </w:r>
       <w:r>
         <w:rPr>
@@ -3034,6 +3407,57 @@
         </w:rPr>
         <w:t>.</w:t>
       </w:r>
+      <w:bookmarkStart w:id="0" w:name="_GoBack"/>
+      <w:bookmarkEnd w:id="0"/>
+    </w:p>
+    <w:p>
+      <w:pPr>
+        <w:pStyle w:val="paragraph"/>
+        <w:spacing w:after="0"/>
+        <w:jc w:val="both"/>
+        <w:textAlignment w:val="baseline"/>
+        <w:rPr>
+          <w:rStyle w:val="eop"/>
+          <w:rFonts w:ascii="Arial" w:hAnsi="Arial" w:cs="Arial"/>
+          <w:b/>
+          <w:sz w:val="22"/>
+          <w:szCs w:val="22"/>
+        </w:rPr>
+      </w:pPr>
+      <w:proofErr w:type="spellStart"/>
+      <w:r>
+        <w:rPr>
+          <w:rStyle w:val="eop"/>
+          <w:rFonts w:ascii="Arial" w:hAnsi="Arial" w:cs="Arial"/>
+          <w:b/>
+          <w:sz w:val="22"/>
+          <w:szCs w:val="22"/>
+        </w:rPr>
+        <w:t>Naive</w:t>
+      </w:r>
+      <w:proofErr w:type="spellEnd"/>
+      <w:r>
+        <w:rPr>
+          <w:rStyle w:val="eop"/>
+          <w:rFonts w:ascii="Arial" w:hAnsi="Arial" w:cs="Arial"/>
+          <w:b/>
+          <w:sz w:val="22"/>
+          <w:szCs w:val="22"/>
+        </w:rPr>
+        <w:t xml:space="preserve"> </w:t>
+      </w:r>
+      <w:proofErr w:type="spellStart"/>
+      <w:r>
+        <w:rPr>
+          <w:rStyle w:val="eop"/>
+          <w:rFonts w:ascii="Arial" w:hAnsi="Arial" w:cs="Arial"/>
+          <w:b/>
+          <w:sz w:val="22"/>
+          <w:szCs w:val="22"/>
+        </w:rPr>
+        <w:t>Bayes</w:t>
+      </w:r>
+      <w:proofErr w:type="spellEnd"/>
     </w:p>
     <w:p>
       <w:pPr>
@@ -3056,10 +3480,431 @@
           <w:sz w:val="22"/>
           <w:szCs w:val="22"/>
         </w:rPr>
-        <w:t>Com os proprios comandos de acuracia e precisao do sklearn passamos o teste com as classificacoes de saida como parametros. Obtivemos uma acuracia de 46% e uma precisao de 23%. Chegando por fim que esta tecnica não e confiavel pois tem um baixo indice de acerto, para uma futura itercao, seria necessario que passasemos mais variaveis.</w:t>
-      </w:r>
-      <w:bookmarkStart w:id="0" w:name="_GoBack"/>
-      <w:bookmarkEnd w:id="0"/>
+        <w:t xml:space="preserve">Para a técnica de naive bayes inicialmente foram importadas as seguintes bibliotecas: </w:t>
+      </w:r>
+      <w:proofErr w:type="gramStart"/>
+      <w:r>
+        <w:rPr>
+          <w:rStyle w:val="eop"/>
+          <w:rFonts w:ascii="Arial" w:hAnsi="Arial" w:cs="Arial"/>
+          <w:sz w:val="22"/>
+          <w:szCs w:val="22"/>
+        </w:rPr>
+        <w:t>matplotlib.pyplot</w:t>
+      </w:r>
+      <w:proofErr w:type="gramEnd"/>
+      <w:r>
+        <w:rPr>
+          <w:rStyle w:val="eop"/>
+          <w:rFonts w:ascii="Arial" w:hAnsi="Arial" w:cs="Arial"/>
+          <w:sz w:val="22"/>
+          <w:szCs w:val="22"/>
+        </w:rPr>
+        <w:t xml:space="preserve">, </w:t>
+      </w:r>
+      <w:r>
+        <w:rPr>
+          <w:rStyle w:val="eop"/>
+          <w:rFonts w:ascii="Arial" w:hAnsi="Arial" w:cs="Arial"/>
+          <w:sz w:val="22"/>
+          <w:szCs w:val="22"/>
+        </w:rPr>
+        <w:t>pandas</w:t>
+      </w:r>
+      <w:r>
+        <w:rPr>
+          <w:rStyle w:val="eop"/>
+          <w:rFonts w:ascii="Arial" w:hAnsi="Arial" w:cs="Arial"/>
+          <w:sz w:val="22"/>
+          <w:szCs w:val="22"/>
+        </w:rPr>
+        <w:t xml:space="preserve">, </w:t>
+      </w:r>
+      <w:r>
+        <w:rPr>
+          <w:rStyle w:val="eop"/>
+          <w:rFonts w:ascii="Arial" w:hAnsi="Arial" w:cs="Arial"/>
+          <w:sz w:val="22"/>
+          <w:szCs w:val="22"/>
+        </w:rPr>
+        <w:t>numpy</w:t>
+      </w:r>
+      <w:r>
+        <w:rPr>
+          <w:rStyle w:val="eop"/>
+          <w:rFonts w:ascii="Arial" w:hAnsi="Arial" w:cs="Arial"/>
+          <w:sz w:val="22"/>
+          <w:szCs w:val="22"/>
+        </w:rPr>
+        <w:t xml:space="preserve"> e </w:t>
+      </w:r>
+      <w:r>
+        <w:rPr>
+          <w:rStyle w:val="eop"/>
+          <w:rFonts w:ascii="Arial" w:hAnsi="Arial" w:cs="Arial"/>
+          <w:sz w:val="22"/>
+          <w:szCs w:val="22"/>
+        </w:rPr>
+        <w:t>sklearn</w:t>
+      </w:r>
+      <w:r>
+        <w:rPr>
+          <w:rStyle w:val="eop"/>
+          <w:rFonts w:ascii="Arial" w:hAnsi="Arial" w:cs="Arial"/>
+          <w:sz w:val="22"/>
+          <w:szCs w:val="22"/>
+        </w:rPr>
+        <w:t>. Logo após foram importadas a base de dados e dividida entre as variaveis x e y, que servirao como parametros mais tarde. A variavel x e um loc das tres colunas de dados que iremos usar, já a variavel y e a coluna de saida com as classificacoes anteriormente feitas pelo metodo de clusterizacao.</w:t>
+      </w:r>
+    </w:p>
+    <w:p>
+      <w:pPr>
+        <w:pStyle w:val="paragraph"/>
+        <w:spacing w:after="0"/>
+        <w:ind w:firstLine="708"/>
+        <w:jc w:val="both"/>
+        <w:textAlignment w:val="baseline"/>
+        <w:rPr>
+          <w:rStyle w:val="eop"/>
+          <w:rFonts w:ascii="Arial" w:hAnsi="Arial" w:cs="Arial"/>
+          <w:sz w:val="22"/>
+          <w:szCs w:val="22"/>
+        </w:rPr>
+      </w:pPr>
+      <w:r>
+        <w:rPr>
+          <w:rStyle w:val="eop"/>
+          <w:rFonts w:ascii="Arial" w:hAnsi="Arial" w:cs="Arial"/>
+          <w:sz w:val="22"/>
+          <w:szCs w:val="22"/>
+        </w:rPr>
+        <w:lastRenderedPageBreak/>
+        <w:t>Entre as duas variaveis dividimos a parte que seria utilizada para o treinamento – chamada de x</w:t>
+      </w:r>
+      <w:r>
+        <w:rPr>
+          <w:rStyle w:val="eop"/>
+          <w:rFonts w:ascii="Arial" w:hAnsi="Arial" w:cs="Arial"/>
+          <w:sz w:val="22"/>
+          <w:szCs w:val="22"/>
+        </w:rPr>
+        <w:t>_treinamento</w:t>
+      </w:r>
+      <w:r>
+        <w:rPr>
+          <w:rStyle w:val="eop"/>
+          <w:rFonts w:ascii="Arial" w:hAnsi="Arial" w:cs="Arial"/>
+          <w:sz w:val="22"/>
+          <w:szCs w:val="22"/>
+        </w:rPr>
+        <w:t xml:space="preserve"> – e a parte que seria utilizada para o teste do código criado – chamada de x</w:t>
+      </w:r>
+      <w:r>
+        <w:rPr>
+          <w:rStyle w:val="eop"/>
+          <w:rFonts w:ascii="Arial" w:hAnsi="Arial" w:cs="Arial"/>
+          <w:sz w:val="22"/>
+          <w:szCs w:val="22"/>
+        </w:rPr>
+        <w:t>_teste</w:t>
+      </w:r>
+      <w:r>
+        <w:rPr>
+          <w:rStyle w:val="eop"/>
+          <w:rFonts w:ascii="Arial" w:hAnsi="Arial" w:cs="Arial"/>
+          <w:sz w:val="22"/>
+          <w:szCs w:val="22"/>
+        </w:rPr>
+        <w:t xml:space="preserve"> e o mesmo foi feito para a variavel y.</w:t>
+      </w:r>
+    </w:p>
+    <w:p>
+      <w:pPr>
+        <w:pStyle w:val="paragraph"/>
+        <w:spacing w:after="0"/>
+        <w:ind w:firstLine="708"/>
+        <w:jc w:val="both"/>
+        <w:textAlignment w:val="baseline"/>
+        <w:rPr>
+          <w:rStyle w:val="eop"/>
+          <w:rFonts w:ascii="Arial" w:hAnsi="Arial" w:cs="Arial"/>
+          <w:sz w:val="22"/>
+          <w:szCs w:val="22"/>
+        </w:rPr>
+      </w:pPr>
+      <w:r>
+        <w:rPr>
+          <w:rStyle w:val="eop"/>
+          <w:rFonts w:ascii="Arial" w:hAnsi="Arial" w:cs="Arial"/>
+          <w:sz w:val="22"/>
+          <w:szCs w:val="22"/>
+        </w:rPr>
+        <w:t>Utilizando o comando MultinomialNB passamos os parametros x e y para fazer um fit, logo apos isso fizemos um predict utilizando a parte teste, tendo assim uma classificacao feita pelo codigo.</w:t>
+      </w:r>
+    </w:p>
+    <w:p>
+      <w:pPr>
+        <w:pStyle w:val="paragraph"/>
+        <w:spacing w:after="0"/>
+        <w:ind w:firstLine="708"/>
+        <w:jc w:val="both"/>
+        <w:textAlignment w:val="baseline"/>
+        <w:rPr>
+          <w:rStyle w:val="eop"/>
+          <w:rFonts w:ascii="Arial" w:hAnsi="Arial" w:cs="Arial"/>
+          <w:sz w:val="22"/>
+          <w:szCs w:val="22"/>
+        </w:rPr>
+      </w:pPr>
+      <w:r>
+        <w:rPr>
+          <w:rStyle w:val="eop"/>
+          <w:rFonts w:ascii="Arial" w:hAnsi="Arial" w:cs="Arial"/>
+          <w:sz w:val="22"/>
+          <w:szCs w:val="22"/>
+        </w:rPr>
+        <w:t xml:space="preserve">Para entender melhor </w:t>
+      </w:r>
+      <w:r>
+        <w:rPr>
+          <w:rStyle w:val="eop"/>
+          <w:rFonts w:ascii="Arial" w:hAnsi="Arial" w:cs="Arial"/>
+          <w:sz w:val="22"/>
+          <w:szCs w:val="22"/>
+        </w:rPr>
+        <w:t xml:space="preserve">como a </w:t>
+      </w:r>
+      <w:r>
+        <w:rPr>
+          <w:rStyle w:val="eop"/>
+          <w:rFonts w:ascii="Arial" w:hAnsi="Arial" w:cs="Arial"/>
+          <w:sz w:val="22"/>
+          <w:szCs w:val="22"/>
+        </w:rPr>
+        <w:t xml:space="preserve"> classificacao</w:t>
+      </w:r>
+      <w:r>
+        <w:rPr>
+          <w:rStyle w:val="eop"/>
+          <w:rFonts w:ascii="Arial" w:hAnsi="Arial" w:cs="Arial"/>
+          <w:sz w:val="22"/>
+          <w:szCs w:val="22"/>
+        </w:rPr>
+        <w:t xml:space="preserve"> foi feita,</w:t>
+      </w:r>
+      <w:r>
+        <w:rPr>
+          <w:rStyle w:val="eop"/>
+          <w:rFonts w:ascii="Arial" w:hAnsi="Arial" w:cs="Arial"/>
+          <w:sz w:val="22"/>
+          <w:szCs w:val="22"/>
+        </w:rPr>
+        <w:t xml:space="preserve"> fizemos um value counts da coluna saida da base de treinamento</w:t>
+      </w:r>
+      <w:r>
+        <w:rPr>
+          <w:rStyle w:val="eop"/>
+          <w:rFonts w:ascii="Arial" w:hAnsi="Arial" w:cs="Arial"/>
+          <w:sz w:val="22"/>
+          <w:szCs w:val="22"/>
+        </w:rPr>
+        <w:t xml:space="preserve">, para verificar a proporcao de cada grupo, assim </w:t>
+      </w:r>
+      <w:r>
+        <w:rPr>
+          <w:rStyle w:val="eop"/>
+          <w:rFonts w:ascii="Arial" w:hAnsi="Arial" w:cs="Arial"/>
+          <w:sz w:val="22"/>
+          <w:szCs w:val="22"/>
+        </w:rPr>
+        <w:t xml:space="preserve">percebemos que </w:t>
+      </w:r>
+      <w:r>
+        <w:rPr>
+          <w:rStyle w:val="eop"/>
+          <w:rFonts w:ascii="Arial" w:hAnsi="Arial" w:cs="Arial"/>
+          <w:sz w:val="22"/>
+          <w:szCs w:val="22"/>
+        </w:rPr>
+        <w:t>os grupos com a maior contagem eram mais suscetiveis a serem classificados na base de testes</w:t>
+      </w:r>
+      <w:r>
+        <w:rPr>
+          <w:rStyle w:val="eop"/>
+          <w:rFonts w:ascii="Arial" w:hAnsi="Arial" w:cs="Arial"/>
+          <w:sz w:val="22"/>
+          <w:szCs w:val="22"/>
+        </w:rPr>
+        <w:t>.</w:t>
+      </w:r>
+    </w:p>
+    <w:p>
+      <w:pPr>
+        <w:pStyle w:val="paragraph"/>
+        <w:spacing w:after="0"/>
+        <w:ind w:firstLine="708"/>
+        <w:jc w:val="both"/>
+        <w:textAlignment w:val="baseline"/>
+        <w:rPr>
+          <w:rStyle w:val="eop"/>
+          <w:rFonts w:ascii="Arial" w:hAnsi="Arial" w:cs="Arial"/>
+          <w:sz w:val="22"/>
+          <w:szCs w:val="22"/>
+        </w:rPr>
+      </w:pPr>
+      <w:r>
+        <w:rPr>
+          <w:rStyle w:val="eop"/>
+          <w:rFonts w:ascii="Arial" w:hAnsi="Arial" w:cs="Arial"/>
+          <w:sz w:val="22"/>
+          <w:szCs w:val="22"/>
+        </w:rPr>
+        <w:t xml:space="preserve">Com os proprios comandos de acuracia e precisao do sklearn passamos o teste com as classificacoes de saida como parametros. Obtivemos uma acuracia de 46% e uma precisao de 23%. Chegando </w:t>
+      </w:r>
+      <w:r>
+        <w:rPr>
+          <w:rStyle w:val="eop"/>
+          <w:rFonts w:ascii="Arial" w:hAnsi="Arial" w:cs="Arial"/>
+          <w:sz w:val="22"/>
+          <w:szCs w:val="22"/>
+        </w:rPr>
+        <w:t>à conclusão de</w:t>
+      </w:r>
+      <w:r>
+        <w:rPr>
+          <w:rStyle w:val="eop"/>
+          <w:rFonts w:ascii="Arial" w:hAnsi="Arial" w:cs="Arial"/>
+          <w:sz w:val="22"/>
+          <w:szCs w:val="22"/>
+        </w:rPr>
+        <w:t xml:space="preserve"> que esta tecnica não </w:t>
+      </w:r>
+      <w:r>
+        <w:rPr>
+          <w:rStyle w:val="eop"/>
+          <w:rFonts w:ascii="Arial" w:hAnsi="Arial" w:cs="Arial"/>
+          <w:sz w:val="22"/>
+          <w:szCs w:val="22"/>
+        </w:rPr>
+        <w:t>é</w:t>
+      </w:r>
+      <w:r>
+        <w:rPr>
+          <w:rStyle w:val="eop"/>
+          <w:rFonts w:ascii="Arial" w:hAnsi="Arial" w:cs="Arial"/>
+          <w:sz w:val="22"/>
+          <w:szCs w:val="22"/>
+        </w:rPr>
+        <w:t xml:space="preserve"> confiavel pois tem um baixo indice de acerto</w:t>
+      </w:r>
+      <w:r>
+        <w:rPr>
+          <w:rStyle w:val="eop"/>
+          <w:rFonts w:ascii="Arial" w:hAnsi="Arial" w:cs="Arial"/>
+          <w:sz w:val="22"/>
+          <w:szCs w:val="22"/>
+        </w:rPr>
+        <w:t>.</w:t>
+      </w:r>
+      <w:r>
+        <w:rPr>
+          <w:rStyle w:val="eop"/>
+          <w:rFonts w:ascii="Arial" w:hAnsi="Arial" w:cs="Arial"/>
+          <w:sz w:val="22"/>
+          <w:szCs w:val="22"/>
+        </w:rPr>
+        <w:t xml:space="preserve"> </w:t>
+      </w:r>
+      <w:r>
+        <w:rPr>
+          <w:rStyle w:val="eop"/>
+          <w:rFonts w:ascii="Arial" w:hAnsi="Arial" w:cs="Arial"/>
+          <w:sz w:val="22"/>
+          <w:szCs w:val="22"/>
+        </w:rPr>
+        <w:t>P</w:t>
+      </w:r>
+      <w:r>
+        <w:rPr>
+          <w:rStyle w:val="eop"/>
+          <w:rFonts w:ascii="Arial" w:hAnsi="Arial" w:cs="Arial"/>
+          <w:sz w:val="22"/>
+          <w:szCs w:val="22"/>
+        </w:rPr>
+        <w:t>ara uma futura iter</w:t>
+      </w:r>
+      <w:r>
+        <w:rPr>
+          <w:rStyle w:val="eop"/>
+          <w:rFonts w:ascii="Arial" w:hAnsi="Arial" w:cs="Arial"/>
+          <w:sz w:val="22"/>
+          <w:szCs w:val="22"/>
+        </w:rPr>
+        <w:t>açã</w:t>
+      </w:r>
+      <w:r>
+        <w:rPr>
+          <w:rStyle w:val="eop"/>
+          <w:rFonts w:ascii="Arial" w:hAnsi="Arial" w:cs="Arial"/>
+          <w:sz w:val="22"/>
+          <w:szCs w:val="22"/>
+        </w:rPr>
+        <w:t xml:space="preserve">o, </w:t>
+      </w:r>
+      <w:r>
+        <w:rPr>
+          <w:rStyle w:val="eop"/>
+          <w:rFonts w:ascii="Arial" w:hAnsi="Arial" w:cs="Arial"/>
+          <w:sz w:val="22"/>
+          <w:szCs w:val="22"/>
+        </w:rPr>
+        <w:t>faria sentido usar</w:t>
+      </w:r>
+      <w:r>
+        <w:rPr>
+          <w:rStyle w:val="eop"/>
+          <w:rFonts w:ascii="Arial" w:hAnsi="Arial" w:cs="Arial"/>
+          <w:sz w:val="22"/>
+          <w:szCs w:val="22"/>
+        </w:rPr>
+        <w:t xml:space="preserve"> mais vari</w:t>
+      </w:r>
+      <w:r>
+        <w:rPr>
+          <w:rStyle w:val="eop"/>
+          <w:rFonts w:ascii="Arial" w:hAnsi="Arial" w:cs="Arial"/>
+          <w:sz w:val="22"/>
+          <w:szCs w:val="22"/>
+        </w:rPr>
+        <w:t>á</w:t>
+      </w:r>
+      <w:r>
+        <w:rPr>
+          <w:rStyle w:val="eop"/>
+          <w:rFonts w:ascii="Arial" w:hAnsi="Arial" w:cs="Arial"/>
+          <w:sz w:val="22"/>
+          <w:szCs w:val="22"/>
+        </w:rPr>
+        <w:t>veis</w:t>
+      </w:r>
+      <w:r>
+        <w:rPr>
+          <w:rStyle w:val="eop"/>
+          <w:rFonts w:ascii="Arial" w:hAnsi="Arial" w:cs="Arial"/>
+          <w:sz w:val="22"/>
+          <w:szCs w:val="22"/>
+        </w:rPr>
+        <w:t xml:space="preserve"> no classificador</w:t>
+      </w:r>
+      <w:r>
+        <w:rPr>
+          <w:rStyle w:val="eop"/>
+          <w:rFonts w:ascii="Arial" w:hAnsi="Arial" w:cs="Arial"/>
+          <w:sz w:val="22"/>
+          <w:szCs w:val="22"/>
+        </w:rPr>
+        <w:t>.</w:t>
+      </w:r>
     </w:p>
     <w:p>
       <w:pPr>
@@ -3580,7 +4425,7 @@
     <w:name w:val="Normal"/>
     <w:qFormat/>
   </w:style>
-  <w:style w:type="character" w:default="1" w:styleId="Tipodeletrapredefinidodopargrafo">
+  <w:style w:type="character" w:default="1" w:styleId="Fontepargpadro">
     <w:name w:val="Default Paragraph Font"/>
     <w:uiPriority w:val="1"/>
     <w:semiHidden/>
@@ -3623,22 +4468,22 @@
   </w:style>
   <w:style w:type="character" w:customStyle="1" w:styleId="eop">
     <w:name w:val="eop"/>
-    <w:basedOn w:val="Tipodeletrapredefinidodopargrafo"/>
+    <w:basedOn w:val="Fontepargpadro"/>
     <w:rsid w:val="0041385B"/>
   </w:style>
   <w:style w:type="character" w:customStyle="1" w:styleId="normaltextrun">
     <w:name w:val="normaltextrun"/>
-    <w:basedOn w:val="Tipodeletrapredefinidodopargrafo"/>
+    <w:basedOn w:val="Fontepargpadro"/>
     <w:rsid w:val="0041385B"/>
   </w:style>
   <w:style w:type="character" w:customStyle="1" w:styleId="spellingerror">
     <w:name w:val="spellingerror"/>
-    <w:basedOn w:val="Tipodeletrapredefinidodopargrafo"/>
+    <w:basedOn w:val="Fontepargpadro"/>
     <w:rsid w:val="0041385B"/>
   </w:style>
   <w:style w:type="character" w:customStyle="1" w:styleId="bcx0">
     <w:name w:val="bcx0"/>
-    <w:basedOn w:val="Tipodeletrapredefinidodopargrafo"/>
+    <w:basedOn w:val="Fontepargpadro"/>
     <w:rsid w:val="0041385B"/>
   </w:style>
   <w:style w:type="paragraph" w:styleId="PargrafodaLista">
@@ -3655,7 +4500,7 @@
   <w:style w:type="paragraph" w:styleId="Textodebalo">
     <w:name w:val="Balloon Text"/>
     <w:basedOn w:val="Normal"/>
-    <w:link w:val="TextodebaloCarter"/>
+    <w:link w:val="TextodebaloChar"/>
     <w:uiPriority w:val="99"/>
     <w:semiHidden/>
     <w:unhideWhenUsed/>
@@ -3669,9 +4514,9 @@
       <w:szCs w:val="18"/>
     </w:rPr>
   </w:style>
-  <w:style w:type="character" w:customStyle="1" w:styleId="TextodebaloCarter">
-    <w:name w:val="Texto de balão Caráter"/>
-    <w:basedOn w:val="Tipodeletrapredefinidodopargrafo"/>
+  <w:style w:type="character" w:customStyle="1" w:styleId="TextodebaloChar">
+    <w:name w:val="Texto de balão Char"/>
+    <w:basedOn w:val="Fontepargpadro"/>
     <w:link w:val="Textodebalo"/>
     <w:uiPriority w:val="99"/>
     <w:semiHidden/>
@@ -3985,7 +4830,7 @@
 </file>
 
 <file path=customXml/itemProps1.xml><?xml version="1.0" encoding="utf-8"?>
-<ds:datastoreItem xmlns:ds="http://schemas.openxmlformats.org/officeDocument/2006/customXml" ds:itemID="{535DD92F-46CA-4F01-896C-F2D111E7A3BF}">
+<ds:datastoreItem xmlns:ds="http://schemas.openxmlformats.org/officeDocument/2006/customXml" ds:itemID="{05659F4D-33C6-4FB9-A39E-FC11E44DB52F}">
   <ds:schemaRefs>
     <ds:schemaRef ds:uri="http://schemas.openxmlformats.org/officeDocument/2006/bibliography"/>
   </ds:schemaRefs>

</xml_diff>